<commit_message>
Docs docs docs docs docs
</commit_message>
<xml_diff>
--- a/docs/Gameconcept.docx
+++ b/docs/Gameconcept.docx
@@ -261,7 +261,7 @@
         <w:rPr>
           <w:rtl w:val="0"/>
         </w:rPr>
-        <w:t xml:space="preserve">Terraform area: elevate or reduce height of any cell</w:t>
+        <w:t xml:space="preserve">Terraform area: elevate or reduce height of any cell. terraforming require energy</w:t>
       </w:r>
     </w:p>
     <w:p>
@@ -575,7 +575,7 @@
         <w:rPr>
           <w:rtl w:val="0"/>
         </w:rPr>
-        <w:t xml:space="preserve">HQ - primary aggregate. it produces energy and materia. Unique object, cannot be relocated or reconstructed. Distruction of it fails the wave.</w:t>
+        <w:t xml:space="preserve">HQ - primary aggregate. it produces energy and materia. Unique object, cannot be relocated or reconstructed. it is a primarystorage of energy and materia. Distruction of it fails the wave.</w:t>
       </w:r>
     </w:p>
     <w:p>

</xml_diff>